<commit_message>
Writing up user study documents and other
</commit_message>
<xml_diff>
--- a/write-ups/Ethics Review Form.docx
+++ b/write-ups/Ethics Review Form.docx
@@ -373,7 +373,13 @@
               <w:jc w:val="center"/>
             </w:pPr>
             <w:r>
-              <w:t xml:space="preserve">How the study will be carried out: I will give the participants the task of familiarising themselves to the interface with the aim of creating a visual representation for a distance 5 repetition code. I will keep track of the error rate, do think-aloud protocol and a post-task survey. </w:t>
+              <w:t xml:space="preserve">How the study will be carried out: I will give the participants the task of familiarising themselves to the interface with the aim of creating a visual representation for a distance </w:t>
+            </w:r>
+            <w:r>
+              <w:t>3 surface</w:t>
+            </w:r>
+            <w:r>
+              <w:t xml:space="preserve"> code. I will keep track of the error rate, do think-aloud protocol and a post-task survey. </w:t>
             </w:r>
             <w:r>
               <w:br/>
@@ -469,14 +475,6 @@
             <w:pPr>
               <w:jc w:val="center"/>
             </w:pPr>
-          </w:p>
-          <w:p>
-            <w:pPr>
-              <w:jc w:val="center"/>
-            </w:pPr>
-            <w:r>
-              <w:t>If a participant experiences physical pain, I will stop immediately.</w:t>
-            </w:r>
           </w:p>
         </w:tc>
       </w:tr>

</xml_diff>